<commit_message>
remove part about json in part 6
</commit_message>
<xml_diff>
--- a/moderne-softwareentwicklung-wise-24/Übung 3/Systemarchitektur.docx
+++ b/moderne-softwareentwicklung-wise-24/Übung 3/Systemarchitektur.docx
@@ -210,12 +210,12 @@
           <wp:inline distB="114300" distT="114300" distL="114300" distR="114300">
             <wp:extent cx="5760410" cy="2197100"/>
             <wp:effectExtent b="0" l="0" r="0" t="0"/>
-            <wp:docPr id="893463429" name="image3.png"/>
+            <wp:docPr id="893463429" name="image1.png"/>
             <a:graphic>
               <a:graphicData uri="http://schemas.openxmlformats.org/drawingml/2006/picture">
                 <pic:pic>
                   <pic:nvPicPr>
-                    <pic:cNvPr id="0" name="image3.png"/>
+                    <pic:cNvPr id="0" name="image1.png"/>
                     <pic:cNvPicPr preferRelativeResize="0"/>
                   </pic:nvPicPr>
                   <pic:blipFill>
@@ -4014,12 +4014,12 @@
           <wp:inline distB="0" distT="0" distL="0" distR="0">
             <wp:extent cx="6073911" cy="3980351"/>
             <wp:effectExtent b="0" l="0" r="0" t="0"/>
-            <wp:docPr id="893463428" name="image1.jpg"/>
+            <wp:docPr id="893463428" name="image3.jpg"/>
             <a:graphic>
               <a:graphicData uri="http://schemas.openxmlformats.org/drawingml/2006/picture">
                 <pic:pic>
                   <pic:nvPicPr>
-                    <pic:cNvPr id="0" name="image1.jpg"/>
+                    <pic:cNvPr id="0" name="image3.jpg"/>
                     <pic:cNvPicPr preferRelativeResize="0"/>
                   </pic:nvPicPr>
                   <pic:blipFill>
@@ -5945,33 +5945,7 @@
         <w:rPr>
           <w:rtl w:val="0"/>
         </w:rPr>
-        <w:t xml:space="preserve">. Zur Speicherung der Daten wird </w:t>
-      </w:r>
-      <w:r>
-        <w:rPr>
-          <w:b w:val="1"/>
-          <w:rtl w:val="0"/>
-        </w:rPr>
-        <w:t xml:space="preserve">JSON</w:t>
-      </w:r>
-      <w:r>
-        <w:rPr>
-          <w:rtl w:val="0"/>
-        </w:rPr>
-        <w:t xml:space="preserve"> als Format verwendet, sodass die Entitäten in </w:t>
-      </w:r>
-      <w:r>
-        <w:rPr>
-          <w:b w:val="1"/>
-          <w:rtl w:val="0"/>
-        </w:rPr>
-        <w:t xml:space="preserve">JSON-Dateien</w:t>
-      </w:r>
-      <w:r>
-        <w:rPr>
-          <w:rtl w:val="0"/>
-        </w:rPr>
-        <w:t xml:space="preserve"> serialisiert und bei Bedarf wieder daraus geladen werden können. Da es sich um ein Uni-Projekt ohne Datenbank handelt, wird diese Methode gewählt, um die Persistenz der Daten zu gewährleisten, ohne eine komplexe Datenbank-Infrastruktur aufzubauen. Alternativ kann NoSQL in Betracht gezogen werden und wird ggf. eingesetzt, wenn sich eine höhere Flexibilität bei der Datenabfrage im Verlauf des Projektes aufzeigt.</w:t>
+        <w:t xml:space="preserve">. </w:t>
       </w:r>
       <w:r>
         <w:rPr>

</xml_diff>